<commit_message>
Update Documento de requisitos -Pastelaria LM.docx
</commit_message>
<xml_diff>
--- a/Documento de requisitos -Pastelaria LM.docx
+++ b/Documento de requisitos -Pastelaria LM.docx
@@ -177,30 +177,8 @@
           <w:lang w:eastAsia="pt-BR"/>
         </w:rPr>
       </w:pPr>
-      <w:r>
-        <w:rPr>
-          <w:rFonts w:ascii="Times New Roman" w:eastAsia="Times New Roman" w:hAnsi="Times New Roman" w:cs="Times New Roman"/>
-          <w:sz w:val="24"/>
-          <w:szCs w:val="24"/>
-          <w:lang w:eastAsia="pt-BR"/>
-        </w:rPr>
-        <w:t>lkdlaksjdklasjd</w:t>
-      </w:r>
       <w:bookmarkStart w:id="0" w:name="_GoBack"/>
       <w:bookmarkEnd w:id="0"/>
-    </w:p>
-    <w:p>
-      <w:pPr>
-        <w:spacing w:after="0" w:line="240" w:lineRule="auto"/>
-        <w:ind w:left="720"/>
-        <w:jc w:val="center"/>
-        <w:rPr>
-          <w:rFonts w:ascii="Times New Roman" w:eastAsia="Times New Roman" w:hAnsi="Times New Roman" w:cs="Times New Roman"/>
-          <w:sz w:val="24"/>
-          <w:szCs w:val="24"/>
-          <w:lang w:eastAsia="pt-BR"/>
-        </w:rPr>
-      </w:pPr>
     </w:p>
     <w:p>
       <w:pPr>
@@ -3996,7 +3974,7 @@
 </file>
 
 <file path=customXml/itemProps1.xml><?xml version="1.0" encoding="utf-8"?>
-<ds:datastoreItem xmlns:ds="http://schemas.openxmlformats.org/officeDocument/2006/customXml" ds:itemID="{F0E49D74-DB3F-4D20-8413-E67C8F7AED63}">
+<ds:datastoreItem xmlns:ds="http://schemas.openxmlformats.org/officeDocument/2006/customXml" ds:itemID="{7B6955ED-C741-4353-B8CD-A3F0AD453757}">
   <ds:schemaRefs>
     <ds:schemaRef ds:uri="http://schemas.openxmlformats.org/officeDocument/2006/bibliography"/>
   </ds:schemaRefs>

</xml_diff>